<commit_message>
Add TODO for docflow.
</commit_message>
<xml_diff>
--- a/msword/docflow.docx
+++ b/msword/docflow.docx
@@ -114,29 +114,67 @@
       </w:r>
     </w:p>
     <w:p>
-      <w:pPr>
-        <w:pStyle w:val="Heading2"/>
-      </w:pPr>
-      <w:bookmarkStart w:id="23" w:name="install-pandoc"/>
-      <w:bookmarkEnd w:id="23"/>
-      <w:r>
-        <w:t xml:space="preserve">Install Pandoc</w:t>
-      </w:r>
-    </w:p>
-    <w:p>
-      <w:pPr>
-        <w:numPr>
-          <w:numId w:val="1001"/>
-          <w:ilvl w:val="0"/>
-        </w:numPr>
-      </w:pPr>
-      <w:r>
-        <w:t xml:space="preserve">Download pandoc-1.13.*-osx.pkg (about 27MB) from</w:t>
+      <w:r>
+        <w:rPr>
+          <w:i/>
+        </w:rPr>
+        <w:t xml:space="preserve">Firstly</w:t>
+      </w:r>
+      <w:r>
+        <w:t xml:space="preserve">, please install</w:t>
+      </w:r>
+      <w:r>
+        <w:t xml:space="preserve"> </w:t>
+      </w:r>
+      <w:hyperlink r:id="rId23">
+        <w:r>
+          <w:rPr>
+            <w:rStyle w:val="Link"/>
+          </w:rPr>
+          <w:t xml:space="preserve">pandoc</w:t>
+        </w:r>
+      </w:hyperlink>
+      <w:r>
+        <w:t xml:space="preserve"> </w:t>
+      </w:r>
+      <w:r>
+        <w:t xml:space="preserve">package from</w:t>
       </w:r>
       <w:r>
         <w:t xml:space="preserve"> </w:t>
       </w:r>
       <w:hyperlink r:id="rId24">
+        <w:r>
+          <w:rPr>
+            <w:rStyle w:val="VerbatimChar"/>
+            <w:rStyle w:val="Link"/>
+          </w:rPr>
+          <w:t xml:space="preserve">Homebrew</w:t>
+        </w:r>
+      </w:hyperlink>
+      <w:r>
+        <w:t xml:space="preserve">. If you haven't installed brew on your Mac, please give it a try.</w:t>
+      </w:r>
+    </w:p>
+    <w:p>
+      <w:pPr>
+        <w:pStyle w:val="SourceCode"/>
+      </w:pPr>
+      <w:r>
+        <w:rPr>
+          <w:rStyle w:val="VerbatimChar"/>
+        </w:rPr>
+        <w:t xml:space="preserve">$ brew install pandoc</w:t>
+      </w:r>
+    </w:p>
+    <w:p>
+      <w:r>
+        <w:t xml:space="preserve">Standalone pandoc package is available on</w:t>
+      </w:r>
+      <w:r>
+        <w:t xml:space="preserve"> </w:t>
+      </w:r>
+      <w:hyperlink r:id="rId25">
         <w:r>
           <w:rPr>
             <w:rStyle w:val="Link"/>
@@ -149,35 +187,14 @@
       </w:r>
     </w:p>
     <w:p>
-      <w:pPr>
-        <w:numPr>
-          <w:numId w:val="1001"/>
-          <w:ilvl w:val="0"/>
-        </w:numPr>
-      </w:pPr>
-      <w:r>
-        <w:t xml:space="preserve">Double click the pkg file to install Pandoc.</w:t>
-      </w:r>
-    </w:p>
-    <w:p>
-      <w:pPr>
-        <w:pStyle w:val="Heading2"/>
-      </w:pPr>
-      <w:bookmarkStart w:id="25" w:name="install-mactex"/>
-      <w:bookmarkEnd w:id="25"/>
-      <w:r>
-        <w:t xml:space="preserve">Install MacTeX</w:t>
-      </w:r>
-    </w:p>
-    <w:p>
-      <w:pPr>
-        <w:numPr>
-          <w:numId w:val="1002"/>
-          <w:ilvl w:val="0"/>
-        </w:numPr>
-      </w:pPr>
-      <w:r>
-        <w:t xml:space="preserve">Download MacTex.pkg (about 2.3GB) from</w:t>
+      <w:r>
+        <w:rPr>
+          <w:i/>
+        </w:rPr>
+        <w:t xml:space="preserve">Secondaly</w:t>
+      </w:r>
+      <w:r>
+        <w:t xml:space="preserve">, install</w:t>
       </w:r>
       <w:r>
         <w:t xml:space="preserve"> </w:t>
@@ -187,43 +204,113 @@
           <w:rPr>
             <w:rStyle w:val="Link"/>
           </w:rPr>
-          <w:t xml:space="preserve">http://www.tug.org/mactex/</w:t>
+          <w:t xml:space="preserve">MacTeX</w:t>
         </w:r>
       </w:hyperlink>
       <w:r>
+        <w:t xml:space="preserve"> </w:t>
+      </w:r>
+      <w:r>
+        <w:t xml:space="preserve">via</w:t>
+      </w:r>
+      <w:r>
+        <w:t xml:space="preserve"> </w:t>
+      </w:r>
+      <w:hyperlink r:id="rId27">
+        <w:r>
+          <w:rPr>
+            <w:rStyle w:val="VerbatimChar"/>
+            <w:rStyle w:val="Link"/>
+          </w:rPr>
+          <w:t xml:space="preserve">Homebrew Cask</w:t>
+        </w:r>
+      </w:hyperlink>
+      <w:r>
+        <w:t xml:space="preserve">. Yes, cask is highly recommended for Mac users too. Please be patient as it takes time to download the 2.3GB installation file.</w:t>
+      </w:r>
+    </w:p>
+    <w:p>
+      <w:pPr>
+        <w:pStyle w:val="SourceCode"/>
+      </w:pPr>
+      <w:r>
+        <w:rPr>
+          <w:rStyle w:val="VerbatimChar"/>
+        </w:rPr>
+        <w:t xml:space="preserve">$ brew cask install mactex</w:t>
+      </w:r>
+    </w:p>
+    <w:p>
+      <w:r>
+        <w:t xml:space="preserve">Don't forget to add</w:t>
+      </w:r>
+      <w:r>
+        <w:t xml:space="preserve"> </w:t>
+      </w:r>
+      <w:r>
+        <w:rPr>
+          <w:rStyle w:val="VerbatimChar"/>
+        </w:rPr>
+        <w:t xml:space="preserve">texbin</w:t>
+      </w:r>
+      <w:r>
+        <w:t xml:space="preserve"> </w:t>
+      </w:r>
+      <w:r>
+        <w:t xml:space="preserve">into</w:t>
+      </w:r>
+      <w:r>
+        <w:t xml:space="preserve"> </w:t>
+      </w:r>
+      <w:r>
+        <w:rPr>
+          <w:rStyle w:val="VerbatimChar"/>
+        </w:rPr>
+        <w:t xml:space="preserve">$PATH</w:t>
+      </w:r>
+      <w:r>
+        <w:t xml:space="preserve">:</w:t>
+      </w:r>
+    </w:p>
+    <w:p>
+      <w:pPr>
+        <w:pStyle w:val="SourceCode"/>
+      </w:pPr>
+      <w:r>
+        <w:rPr>
+          <w:rStyle w:val="VerbatimChar"/>
+        </w:rPr>
+        <w:t xml:space="preserve">$ echo 'export PATH=$PATH:/usr/texbin' &gt;&gt; ~/.bash_profile</w:t>
+      </w:r>
+    </w:p>
+    <w:p>
+      <w:r>
+        <w:t xml:space="preserve">Standalone MacTeX package is available on</w:t>
+      </w:r>
+      <w:r>
+        <w:t xml:space="preserve"> </w:t>
+      </w:r>
+      <w:hyperlink r:id="rId26">
+        <w:r>
+          <w:rPr>
+            <w:rStyle w:val="Link"/>
+          </w:rPr>
+          <w:t xml:space="preserve">https://www.tug.org/mactex/</w:t>
+        </w:r>
+      </w:hyperlink>
+      <w:r>
         <w:t xml:space="preserve">.</w:t>
       </w:r>
     </w:p>
     <w:p>
-      <w:pPr>
-        <w:numPr>
-          <w:numId w:val="1002"/>
-          <w:ilvl w:val="0"/>
-        </w:numPr>
-      </w:pPr>
-      <w:r>
-        <w:t xml:space="preserve">Double click the pkg file to install MacTeX.</w:t>
-      </w:r>
-    </w:p>
-    <w:p>
-      <w:pPr>
-        <w:pStyle w:val="Heading2"/>
-      </w:pPr>
-      <w:bookmarkStart w:id="27" w:name="install-fonts"/>
-      <w:bookmarkEnd w:id="27"/>
-      <w:r>
-        <w:t xml:space="preserve">Install Fonts</w:t>
-      </w:r>
-    </w:p>
-    <w:p>
-      <w:pPr>
-        <w:numPr>
-          <w:numId w:val="1003"/>
-          <w:ilvl w:val="0"/>
-        </w:numPr>
-      </w:pPr>
-      <w:r>
-        <w:t xml:space="preserve">Download TeX Gyre Termes family fonts from</w:t>
+      <w:r>
+        <w:rPr>
+          <w:i/>
+        </w:rPr>
+        <w:t xml:space="preserve">After that</w:t>
+      </w:r>
+      <w:r>
+        <w:t xml:space="preserve">, install the necessary fonts by double click the font files. Font files "TeX Gyre Termes" can be retrieved from</w:t>
       </w:r>
       <w:r>
         <w:t xml:space="preserve"> </w:t>
@@ -237,59 +324,404 @@
         </w:r>
       </w:hyperlink>
       <w:r>
+        <w:t xml:space="preserve">. Please make sure you have authorized files for the Adobe Chinese fonts:</w:t>
+      </w:r>
+      <w:r>
+        <w:t xml:space="preserve"> </w:t>
+      </w:r>
+      <w:r>
+        <w:rPr>
+          <w:rStyle w:val="VerbatimChar"/>
+        </w:rPr>
+        <w:t xml:space="preserve">AdobStongStd</w:t>
+      </w:r>
+      <w:r>
+        <w:t xml:space="preserve">,</w:t>
+      </w:r>
+      <w:r>
+        <w:t xml:space="preserve"> </w:t>
+      </w:r>
+      <w:r>
+        <w:rPr>
+          <w:rStyle w:val="VerbatimChar"/>
+        </w:rPr>
+        <w:t xml:space="preserve">AdobHeitiStd</w:t>
+      </w:r>
+      <w:r>
+        <w:t xml:space="preserve">,</w:t>
+      </w:r>
+      <w:r>
+        <w:t xml:space="preserve"> </w:t>
+      </w:r>
+      <w:r>
+        <w:rPr>
+          <w:rStyle w:val="VerbatimChar"/>
+        </w:rPr>
+        <w:t xml:space="preserve">AdobeFangsongStd</w:t>
+      </w:r>
+      <w:r>
+        <w:t xml:space="preserve">and</w:t>
+      </w:r>
+      <w:r>
+        <w:t xml:space="preserve"> </w:t>
+      </w:r>
+      <w:r>
+        <w:rPr>
+          <w:rStyle w:val="VerbatimChar"/>
+        </w:rPr>
+        <w:t xml:space="preserve">AdobKaitiStd</w:t>
+      </w:r>
+      <w:r>
         <w:t xml:space="preserve">.</w:t>
       </w:r>
     </w:p>
     <w:p>
-      <w:pPr>
-        <w:numPr>
-          <w:numId w:val="1003"/>
-          <w:ilvl w:val="0"/>
-        </w:numPr>
-      </w:pPr>
-      <w:r>
-        <w:t xml:space="preserve">Download Chinese fonts AdobStongStd, AdobHeitiStd, AdobeFangsongStd and AdobKaitiStd. A download link is</w:t>
-      </w:r>
-      <w:r>
-        <w:t xml:space="preserve"> </w:t>
-      </w:r>
-      <w:hyperlink r:id="rId29">
+      <w:r>
+        <w:rPr>
+          <w:i/>
+        </w:rPr>
+        <w:t xml:space="preserve">Finally</w:t>
+      </w:r>
+      <w:r>
+        <w:t xml:space="preserve">, install</w:t>
+      </w:r>
+      <w:r>
+        <w:t xml:space="preserve"> </w:t>
+      </w:r>
+      <w:r>
+        <w:rPr>
+          <w:rStyle w:val="VerbatimChar"/>
+        </w:rPr>
+        <w:t xml:space="preserve">zhfonts</w:t>
+      </w:r>
+      <w:r>
+        <w:t xml:space="preserve"> </w:t>
+      </w:r>
+      <w:r>
+        <w:t xml:space="preserve">module for the ConTeXt engine.</w:t>
+      </w:r>
+    </w:p>
+    <w:p>
+      <w:pPr>
+        <w:pStyle w:val="SourceCode"/>
+      </w:pPr>
+      <w:r>
+        <w:rPr>
+          <w:rStyle w:val="VerbatimChar"/>
+        </w:rPr>
+        <w:t xml:space="preserve">$ cd ~/Library/</w:t>
+      </w:r>
+      <w:r>
+        <w:br w:type="textWrapping"/>
+      </w:r>
+      <w:r>
+        <w:rPr>
+          <w:rStyle w:val="VerbatimChar"/>
+        </w:rPr>
+        <w:t xml:space="preserve">$ mkdir -p texmf/tex/context/third</w:t>
+      </w:r>
+      <w:r>
+        <w:br w:type="textWrapping"/>
+      </w:r>
+      <w:r>
+        <w:rPr>
+          <w:rStyle w:val="VerbatimChar"/>
+        </w:rPr>
+        <w:t xml:space="preserve">$ cd !$</w:t>
+      </w:r>
+      <w:r>
+        <w:br w:type="textWrapping"/>
+      </w:r>
+      <w:r>
+        <w:rPr>
+          <w:rStyle w:val="VerbatimChar"/>
+        </w:rPr>
+        <w:t xml:space="preserve">$ git clone https://github.com/liyanrui/zhfonts.git</w:t>
+      </w:r>
+      <w:r>
+        <w:br w:type="textWrapping"/>
+      </w:r>
+      <w:r>
+        <w:rPr>
+          <w:rStyle w:val="VerbatimChar"/>
+        </w:rPr>
+        <w:t xml:space="preserve">$ luatools --generate</w:t>
+      </w:r>
+      <w:r>
+        <w:br w:type="textWrapping"/>
+      </w:r>
+      <w:r>
+        <w:rPr>
+          <w:rStyle w:val="VerbatimChar"/>
+        </w:rPr>
+        <w:t xml:space="preserve">$ mtxrun --script fonts --reload</w:t>
+      </w:r>
+      <w:r>
+        <w:br w:type="textWrapping"/>
+      </w:r>
+      <w:r>
+        <w:rPr>
+          <w:rStyle w:val="VerbatimChar"/>
+        </w:rPr>
+        <w:t xml:space="preserve">$ mtxrun --script fonts --list --pattern=\* --all</w:t>
+      </w:r>
+    </w:p>
+    <w:p>
+      <w:r>
+        <w:t xml:space="preserve">Now you should be able to build the HPC sample documents.</w:t>
+      </w:r>
+    </w:p>
+    <w:p>
+      <w:pPr>
+        <w:pStyle w:val="Heading1"/>
+      </w:pPr>
+      <w:bookmarkStart w:id="29" w:name="setup-the-workflow-on-gnulinux"/>
+      <w:bookmarkEnd w:id="29"/>
+      <w:r>
+        <w:t xml:space="preserve">Setup the workflow on GNU/Linux</w:t>
+      </w:r>
+    </w:p>
+    <w:p>
+      <w:pPr>
+        <w:pStyle w:val="Heading1"/>
+      </w:pPr>
+      <w:bookmarkStart w:id="30" w:name="setup-the-workflow-on-windows"/>
+      <w:bookmarkEnd w:id="30"/>
+      <w:r>
+        <w:t xml:space="preserve">Setup the workflow on Windows</w:t>
+      </w:r>
+    </w:p>
+    <w:p>
+      <w:r>
+        <w:t xml:space="preserve">At the very beginnning, Windows users are required to install</w:t>
+      </w:r>
+      <w:r>
+        <w:t xml:space="preserve"> </w:t>
+      </w:r>
+      <w:hyperlink r:id="rId31">
         <w:r>
           <w:rPr>
             <w:rStyle w:val="Link"/>
           </w:rPr>
-          <w:t xml:space="preserve">http://download.csdn.net/download/wpc0000/6762849</w:t>
+          <w:t xml:space="preserve">Cygwin</w:t>
         </w:r>
       </w:hyperlink>
       <w:r>
-        <w:t xml:space="preserve">.</w:t>
-      </w:r>
-    </w:p>
-    <w:p>
-      <w:pPr>
+        <w:t xml:space="preserve"> </w:t>
+      </w:r>
+      <w:r>
+        <w:t xml:space="preserve">to make the Linux tools take effect. Pleas check the following tools during installation:</w:t>
+      </w:r>
+    </w:p>
+    <w:p>
+      <w:pPr>
+        <w:pStyle w:val="Compact"/>
         <w:numPr>
-          <w:numId w:val="1003"/>
+          <w:numId w:val="1001"/>
           <w:ilvl w:val="0"/>
         </w:numPr>
       </w:pPr>
       <w:r>
-        <w:t xml:space="preserve">Unzip and double click to install those fonts.</w:t>
-      </w:r>
-    </w:p>
-    <w:p>
-      <w:pPr>
+        <w:t xml:space="preserve">Base:sed</w:t>
+      </w:r>
+    </w:p>
+    <w:p>
+      <w:pPr>
+        <w:pStyle w:val="Compact"/>
         <w:numPr>
-          <w:numId w:val="1003"/>
+          <w:numId w:val="1001"/>
           <w:ilvl w:val="0"/>
         </w:numPr>
       </w:pPr>
       <w:r>
-        <w:t xml:space="preserve">Install zhfonts module. A reference is</w:t>
-      </w:r>
-      <w:r>
-        <w:t xml:space="preserve"> </w:t>
-      </w:r>
-      <w:hyperlink r:id="rId30">
+        <w:t xml:space="preserve">Devel: make</w:t>
+      </w:r>
+    </w:p>
+    <w:p>
+      <w:pPr>
+        <w:pStyle w:val="Compact"/>
+        <w:numPr>
+          <w:numId w:val="1001"/>
+          <w:ilvl w:val="0"/>
+        </w:numPr>
+      </w:pPr>
+      <w:r>
+        <w:t xml:space="preserve">Base: openssl</w:t>
+      </w:r>
+    </w:p>
+    <w:p>
+      <w:pPr>
+        <w:pStyle w:val="Compact"/>
+        <w:numPr>
+          <w:numId w:val="1001"/>
+          <w:ilvl w:val="0"/>
+        </w:numPr>
+      </w:pPr>
+      <w:r>
+        <w:t xml:space="preserve">Net: openssl</w:t>
+      </w:r>
+    </w:p>
+    <w:p>
+      <w:pPr>
+        <w:pStyle w:val="Compact"/>
+        <w:numPr>
+          <w:numId w:val="1001"/>
+          <w:ilvl w:val="0"/>
+        </w:numPr>
+      </w:pPr>
+      <w:r>
+        <w:t xml:space="preserve">Devel: git, git-completion.</w:t>
+      </w:r>
+    </w:p>
+    <w:p>
+      <w:r>
+        <w:rPr>
+          <w:i/>
+        </w:rPr>
+        <w:t xml:space="preserve">Firstly</w:t>
+      </w:r>
+      <w:r>
+        <w:t xml:space="preserve">, install</w:t>
+      </w:r>
+      <w:r>
+        <w:t xml:space="preserve"> </w:t>
+      </w:r>
+      <w:hyperlink r:id="rId32">
+        <w:r>
+          <w:rPr>
+            <w:rStyle w:val="Link"/>
+          </w:rPr>
+          <w:t xml:space="preserve">pandoc</w:t>
+        </w:r>
+      </w:hyperlink>
+      <w:r>
+        <w:t xml:space="preserve"> </w:t>
+      </w:r>
+      <w:r>
+        <w:t xml:space="preserve">from its binary release on</w:t>
+      </w:r>
+      <w:r>
+        <w:t xml:space="preserve"> </w:t>
+      </w:r>
+      <w:hyperlink r:id="rId25">
+        <w:r>
+          <w:rPr>
+            <w:rStyle w:val="Link"/>
+          </w:rPr>
+          <w:t xml:space="preserve">https://github.com/jgm/pandoc/releases</w:t>
+        </w:r>
+      </w:hyperlink>
+      <w:r>
+        <w:t xml:space="preserve">.</w:t>
+      </w:r>
+    </w:p>
+    <w:p>
+      <w:r>
+        <w:rPr>
+          <w:i/>
+        </w:rPr>
+        <w:t xml:space="preserve">Secondly</w:t>
+      </w:r>
+      <w:r>
+        <w:t xml:space="preserve">, install</w:t>
+      </w:r>
+      <w:r>
+        <w:t xml:space="preserve"> </w:t>
+      </w:r>
+      <w:hyperlink r:id="rId33">
+        <w:r>
+          <w:rPr>
+            <w:rStyle w:val="Link"/>
+          </w:rPr>
+          <w:t xml:space="preserve">TeXLive</w:t>
+        </w:r>
+      </w:hyperlink>
+      <w:r>
+        <w:t xml:space="preserve"> </w:t>
+      </w:r>
+      <w:r>
+        <w:t xml:space="preserve">2014 by running</w:t>
+      </w:r>
+      <w:r>
+        <w:t xml:space="preserve"> </w:t>
+      </w:r>
+      <w:r>
+        <w:rPr>
+          <w:rStyle w:val="VerbatimChar"/>
+        </w:rPr>
+        <w:t xml:space="preserve">install-tl-windows.bat</w:t>
+      </w:r>
+      <w:r>
+        <w:t xml:space="preserve"> </w:t>
+      </w:r>
+      <w:r>
+        <w:t xml:space="preserve">in the ISO image.</w:t>
+      </w:r>
+    </w:p>
+    <w:p>
+      <w:r>
+        <w:t xml:space="preserve">Don't forget to add the executable to PATH</w:t>
+      </w:r>
+    </w:p>
+    <w:p>
+      <w:r>
+        <w:t xml:space="preserve">Then install extra fonts required by the HPC template.</w:t>
+      </w:r>
+    </w:p>
+    <w:p>
+      <w:r>
+        <w:rPr>
+          <w:i/>
+        </w:rPr>
+        <w:t xml:space="preserve">After that</w:t>
+      </w:r>
+      <w:r>
+        <w:t xml:space="preserve">, install</w:t>
+      </w:r>
+      <w:r>
+        <w:t xml:space="preserve"> </w:t>
+      </w:r>
+      <w:r>
+        <w:rPr>
+          <w:rStyle w:val="VerbatimChar"/>
+        </w:rPr>
+        <w:t xml:space="preserve">zhfonts</w:t>
+      </w:r>
+      <w:r>
+        <w:t xml:space="preserve"> </w:t>
+      </w:r>
+      <w:r>
+        <w:t xml:space="preserve">for the context engine.</w:t>
+      </w:r>
+      <w:r>
+        <w:t xml:space="preserve"> </w:t>
+      </w:r>
+    </w:p>
+    <w:p>
+      <w:pPr>
+        <w:pStyle w:val="Heading1"/>
+      </w:pPr>
+      <w:bookmarkStart w:id="34" w:name="reference"/>
+      <w:bookmarkEnd w:id="34"/>
+      <w:r>
+        <w:t xml:space="preserve">Reference</w:t>
+      </w:r>
+    </w:p>
+    <w:p>
+      <w:pPr>
+        <w:pStyle w:val="Compact"/>
+        <w:numPr>
+          <w:numId w:val="1002"/>
+          <w:ilvl w:val="0"/>
+        </w:numPr>
+      </w:pPr>
+      <w:r>
+        <w:t xml:space="preserve">"gist: Configure ConTeXt environment after installing TeX"</w:t>
+      </w:r>
+      <w:r>
+        <w:t xml:space="preserve"> </w:t>
+      </w:r>
+      <w:hyperlink r:id="rId35">
         <w:r>
           <w:rPr>
             <w:rStyle w:val="Link"/>
@@ -297,44 +729,52 @@
           <w:t xml:space="preserve">https://gist.github.com/weijianwen/4a3794946982f4cc0b31</w:t>
         </w:r>
       </w:hyperlink>
-      <w:r>
-        <w:t xml:space="preserve">.</w:t>
-      </w:r>
-    </w:p>
-    <w:p>
-      <w:r>
-        <w:t xml:space="preserve">Now it should be okay for your Mac OS X to compile Markdown and LaTeX files with Pandoc.</w:t>
-      </w:r>
-    </w:p>
-    <w:p>
-      <w:pPr>
-        <w:pStyle w:val="Heading1"/>
-      </w:pPr>
-      <w:bookmarkStart w:id="31" w:name="setup-the-workflow-on-gnulinux"/>
-      <w:bookmarkEnd w:id="31"/>
-      <w:r>
-        <w:t xml:space="preserve">Setup the workflow on GNU/Linux</w:t>
-      </w:r>
-    </w:p>
-    <w:p>
-      <w:pPr>
-        <w:pStyle w:val="Heading1"/>
-      </w:pPr>
-      <w:bookmarkStart w:id="32" w:name="setup-the-workflow-on-windows"/>
-      <w:bookmarkEnd w:id="32"/>
-      <w:r>
-        <w:t xml:space="preserve">Setup the workflow on Windows</w:t>
-      </w:r>
-    </w:p>
-    <w:p>
-      <w:pPr>
-        <w:pStyle w:val="Heading1"/>
-      </w:pPr>
-      <w:bookmarkStart w:id="33" w:name="reference"/>
-      <w:bookmarkEnd w:id="33"/>
-      <w:r>
-        <w:t xml:space="preserve">Reference</w:t>
-      </w:r>
+    </w:p>
+    <w:p>
+      <w:pPr>
+        <w:pStyle w:val="Compact"/>
+        <w:numPr>
+          <w:numId w:val="1002"/>
+          <w:ilvl w:val="0"/>
+        </w:numPr>
+      </w:pPr>
+      <w:r>
+        <w:t xml:space="preserve">"TeXLive on Windows"</w:t>
+      </w:r>
+      <w:r>
+        <w:t xml:space="preserve"> </w:t>
+      </w:r>
+      <w:hyperlink r:id="rId36">
+        <w:r>
+          <w:rPr>
+            <w:rStyle w:val="Link"/>
+          </w:rPr>
+          <w:t xml:space="preserve">https://www.tug.org/texlive/windows.html</w:t>
+        </w:r>
+      </w:hyperlink>
+    </w:p>
+    <w:p>
+      <w:pPr>
+        <w:pStyle w:val="Compact"/>
+        <w:numPr>
+          <w:numId w:val="1002"/>
+          <w:ilvl w:val="0"/>
+        </w:numPr>
+      </w:pPr>
+      <w:r>
+        <w:t xml:space="preserve">"zhfonts模块的用法"</w:t>
+      </w:r>
+      <w:r>
+        <w:t xml:space="preserve"> </w:t>
+      </w:r>
+      <w:hyperlink r:id="rId37">
+        <w:r>
+          <w:rPr>
+            <w:rStyle w:val="Link"/>
+          </w:rPr>
+          <w:t xml:space="preserve">http://garfileo.is-programmer.com/posts/23740</w:t>
+        </w:r>
+      </w:hyperlink>
     </w:p>
     <w:sectPr/>
   </w:body>
@@ -429,7 +869,7 @@
     </w:lvl>
   </w:abstractNum>
   <w:abstractNum w:abstractNumId="990">
-    <w:nsid w:val="fc604e92"/>
+    <w:nsid w:val="1fed3844"/>
     <w:multiLevelType w:val="multilevel"/>
     <w:lvl w:ilvl="0">
       <w:numFmt w:val="bullet"/>
@@ -509,13 +949,12 @@
       </w:pPr>
     </w:lvl>
   </w:abstractNum>
-  <w:abstractNum w:abstractNumId="99411">
-    <w:nsid w:val="2f0525df"/>
+  <w:abstractNum w:abstractNumId="991">
+    <w:nsid w:val="e5a18ee7"/>
     <w:multiLevelType w:val="multilevel"/>
     <w:lvl w:ilvl="0">
-      <w:start w:val="1"/>
-      <w:numFmt w:val="decimal"/>
-      <w:lvlText w:val="%1."/>
+      <w:numFmt w:val="bullet"/>
+      <w:lvlText w:val="•"/>
       <w:lvlJc w:val="left"/>
       <w:pPr>
         <w:tabs>
@@ -525,9 +964,8 @@
       </w:pPr>
     </w:lvl>
     <w:lvl w:ilvl="1">
-      <w:start w:val="1"/>
-      <w:numFmt w:val="decimal"/>
-      <w:lvlText w:val="%2."/>
+      <w:numFmt w:val="bullet"/>
+      <w:lvlText w:val="–"/>
       <w:lvlJc w:val="left"/>
       <w:pPr>
         <w:tabs>
@@ -537,9 +975,8 @@
       </w:pPr>
     </w:lvl>
     <w:lvl w:ilvl="2">
-      <w:start w:val="1"/>
-      <w:numFmt w:val="decimal"/>
-      <w:lvlText w:val="%3."/>
+      <w:numFmt w:val="bullet"/>
+      <w:lvlText w:val="•"/>
       <w:lvlJc w:val="left"/>
       <w:pPr>
         <w:tabs>
@@ -549,9 +986,8 @@
       </w:pPr>
     </w:lvl>
     <w:lvl w:ilvl="3">
-      <w:start w:val="1"/>
-      <w:numFmt w:val="decimal"/>
-      <w:lvlText w:val="%4."/>
+      <w:numFmt w:val="bullet"/>
+      <w:lvlText w:val="–"/>
       <w:lvlJc w:val="left"/>
       <w:pPr>
         <w:tabs>
@@ -561,9 +997,8 @@
       </w:pPr>
     </w:lvl>
     <w:lvl w:ilvl="4">
-      <w:start w:val="1"/>
-      <w:numFmt w:val="decimal"/>
-      <w:lvlText w:val="%5."/>
+      <w:numFmt w:val="bullet"/>
+      <w:lvlText w:val="•"/>
       <w:lvlJc w:val="left"/>
       <w:pPr>
         <w:tabs>
@@ -573,9 +1008,8 @@
       </w:pPr>
     </w:lvl>
     <w:lvl w:ilvl="5">
-      <w:start w:val="1"/>
-      <w:numFmt w:val="decimal"/>
-      <w:lvlText w:val="%6."/>
+      <w:numFmt w:val="bullet"/>
+      <w:lvlText w:val="–"/>
       <w:lvlJc w:val="left"/>
       <w:pPr>
         <w:tabs>
@@ -585,9 +1019,8 @@
       </w:pPr>
     </w:lvl>
     <w:lvl w:ilvl="6">
-      <w:start w:val="1"/>
-      <w:numFmt w:val="decimal"/>
-      <w:lvlText w:val="%7."/>
+      <w:numFmt w:val="bullet"/>
+      <w:lvlText w:val="•"/>
       <w:lvlJc w:val="left"/>
       <w:pPr>
         <w:tabs>
@@ -604,76 +1037,10 @@
     <w:abstractNumId w:val="990"/>
   </w:num>
   <w:num w:numId="1001">
-    <w:abstractNumId w:val="99411"/>
-    <w:lvlOverride w:ilvl="0">
-      <w:startOverride w:val="1"/>
-    </w:lvlOverride>
-    <w:lvlOverride w:ilvl="1">
-      <w:startOverride w:val="1"/>
-    </w:lvlOverride>
-    <w:lvlOverride w:ilvl="2">
-      <w:startOverride w:val="1"/>
-    </w:lvlOverride>
-    <w:lvlOverride w:ilvl="3">
-      <w:startOverride w:val="1"/>
-    </w:lvlOverride>
-    <w:lvlOverride w:ilvl="4">
-      <w:startOverride w:val="1"/>
-    </w:lvlOverride>
-    <w:lvlOverride w:ilvl="5">
-      <w:startOverride w:val="1"/>
-    </w:lvlOverride>
-    <w:lvlOverride w:ilvl="6">
-      <w:startOverride w:val="1"/>
-    </w:lvlOverride>
+    <w:abstractNumId w:val="991"/>
   </w:num>
   <w:num w:numId="1002">
-    <w:abstractNumId w:val="99411"/>
-    <w:lvlOverride w:ilvl="0">
-      <w:startOverride w:val="1"/>
-    </w:lvlOverride>
-    <w:lvlOverride w:ilvl="1">
-      <w:startOverride w:val="1"/>
-    </w:lvlOverride>
-    <w:lvlOverride w:ilvl="2">
-      <w:startOverride w:val="1"/>
-    </w:lvlOverride>
-    <w:lvlOverride w:ilvl="3">
-      <w:startOverride w:val="1"/>
-    </w:lvlOverride>
-    <w:lvlOverride w:ilvl="4">
-      <w:startOverride w:val="1"/>
-    </w:lvlOverride>
-    <w:lvlOverride w:ilvl="5">
-      <w:startOverride w:val="1"/>
-    </w:lvlOverride>
-    <w:lvlOverride w:ilvl="6">
-      <w:startOverride w:val="1"/>
-    </w:lvlOverride>
-  </w:num>
-  <w:num w:numId="1003">
-    <w:abstractNumId w:val="99411"/>
-    <w:lvlOverride w:ilvl="0">
-      <w:startOverride w:val="1"/>
-    </w:lvlOverride>
-    <w:lvlOverride w:ilvl="1">
-      <w:startOverride w:val="1"/>
-    </w:lvlOverride>
-    <w:lvlOverride w:ilvl="2">
-      <w:startOverride w:val="1"/>
-    </w:lvlOverride>
-    <w:lvlOverride w:ilvl="3">
-      <w:startOverride w:val="1"/>
-    </w:lvlOverride>
-    <w:lvlOverride w:ilvl="4">
-      <w:startOverride w:val="1"/>
-    </w:lvlOverride>
-    <w:lvlOverride w:ilvl="5">
-      <w:startOverride w:val="1"/>
-    </w:lvlOverride>
-    <w:lvlOverride w:ilvl="6">
-      <w:startOverride w:val="1"/>
-    </w:lvlOverride>
+    <w:abstractNumId w:val="991"/>
   </w:num>
 </w:numbering>
 </file>

</xml_diff>

<commit_message>
Refine the sample documents.
</commit_message>
<xml_diff>
--- a/msword/docflow.docx
+++ b/msword/docflow.docx
@@ -107,10 +107,20 @@
       <w:pPr>
         <w:pStyle w:val="Heading1"/>
       </w:pPr>
-      <w:bookmarkStart w:id="22" w:name="setup-the-workflow-on-mac-os-x"/>
+      <w:bookmarkStart w:id="22" w:name="set-up-the-pandoctex-environment"/>
       <w:bookmarkEnd w:id="22"/>
       <w:r>
-        <w:t xml:space="preserve">Setup the workflow on Mac OS X</w:t>
+        <w:t xml:space="preserve">Set up the Pandoc+TeX environment</w:t>
+      </w:r>
+    </w:p>
+    <w:p>
+      <w:pPr>
+        <w:pStyle w:val="Heading2"/>
+      </w:pPr>
+      <w:bookmarkStart w:id="23" w:name="for-mac-os-x"/>
+      <w:bookmarkEnd w:id="23"/>
+      <w:r>
+        <w:t xml:space="preserve">For Mac OS X</w:t>
       </w:r>
     </w:p>
     <w:p>
@@ -126,7 +136,7 @@
       <w:r>
         <w:t xml:space="preserve"> </w:t>
       </w:r>
-      <w:hyperlink r:id="rId23">
+      <w:hyperlink r:id="rId24">
         <w:r>
           <w:rPr>
             <w:rStyle w:val="Link"/>
@@ -143,7 +153,7 @@
       <w:r>
         <w:t xml:space="preserve"> </w:t>
       </w:r>
-      <w:hyperlink r:id="rId24">
+      <w:hyperlink r:id="rId25">
         <w:r>
           <w:rPr>
             <w:rStyle w:val="VerbatimChar"/>
@@ -174,7 +184,7 @@
       <w:r>
         <w:t xml:space="preserve"> </w:t>
       </w:r>
-      <w:hyperlink r:id="rId25">
+      <w:hyperlink r:id="rId26">
         <w:r>
           <w:rPr>
             <w:rStyle w:val="Link"/>
@@ -199,7 +209,7 @@
       <w:r>
         <w:t xml:space="preserve"> </w:t>
       </w:r>
-      <w:hyperlink r:id="rId26">
+      <w:hyperlink r:id="rId27">
         <w:r>
           <w:rPr>
             <w:rStyle w:val="Link"/>
@@ -216,7 +226,7 @@
       <w:r>
         <w:t xml:space="preserve"> </w:t>
       </w:r>
-      <w:hyperlink r:id="rId27">
+      <w:hyperlink r:id="rId28">
         <w:r>
           <w:rPr>
             <w:rStyle w:val="VerbatimChar"/>
@@ -290,7 +300,7 @@
       <w:r>
         <w:t xml:space="preserve"> </w:t>
       </w:r>
-      <w:hyperlink r:id="rId26">
+      <w:hyperlink r:id="rId27">
         <w:r>
           <w:rPr>
             <w:rStyle w:val="Link"/>
@@ -315,7 +325,7 @@
       <w:r>
         <w:t xml:space="preserve"> </w:t>
       </w:r>
-      <w:hyperlink r:id="rId28">
+      <w:hyperlink r:id="rId29">
         <w:r>
           <w:rPr>
             <w:rStyle w:val="Link"/>
@@ -473,32 +483,366 @@
     </w:p>
     <w:p>
       <w:pPr>
-        <w:pStyle w:val="Heading1"/>
-      </w:pPr>
-      <w:bookmarkStart w:id="29" w:name="setup-the-workflow-on-gnulinux"/>
-      <w:bookmarkEnd w:id="29"/>
-      <w:r>
-        <w:t xml:space="preserve">Setup the workflow on GNU/Linux</w:t>
-      </w:r>
-    </w:p>
-    <w:p>
-      <w:pPr>
-        <w:pStyle w:val="Heading1"/>
-      </w:pPr>
-      <w:bookmarkStart w:id="30" w:name="setup-the-workflow-on-windows"/>
+        <w:pStyle w:val="Heading2"/>
+      </w:pPr>
+      <w:bookmarkStart w:id="30" w:name="for-gnulinux"/>
       <w:bookmarkEnd w:id="30"/>
       <w:r>
-        <w:t xml:space="preserve">Setup the workflow on Windows</w:t>
-      </w:r>
-    </w:p>
-    <w:p>
-      <w:r>
-        <w:t xml:space="preserve">At the very beginnning, Windows users are required to install</w:t>
+        <w:t xml:space="preserve">For GNU/Linux</w:t>
+      </w:r>
+    </w:p>
+    <w:p>
+      <w:r>
+        <w:rPr>
+          <w:i/>
+        </w:rPr>
+        <w:t xml:space="preserve">Firstly</w:t>
+      </w:r>
+      <w:r>
+        <w:t xml:space="preserve">, please download TexLive 2014 installer from</w:t>
       </w:r>
       <w:r>
         <w:t xml:space="preserve"> </w:t>
       </w:r>
       <w:hyperlink r:id="rId31">
+        <w:r>
+          <w:rPr>
+            <w:rStyle w:val="Link"/>
+          </w:rPr>
+          <w:t xml:space="preserve">http://mirror.ctan.org/systems/texlive/tlnet/install-tl-unx.tar.gz</w:t>
+        </w:r>
+      </w:hyperlink>
+      <w:r>
+        <w:t xml:space="preserve">.</w:t>
+      </w:r>
+    </w:p>
+    <w:p>
+      <w:r>
+        <w:rPr>
+          <w:i/>
+        </w:rPr>
+        <w:t xml:space="preserve">Secondly</w:t>
+      </w:r>
+      <w:r>
+        <w:t xml:space="preserve">, run the installer. TeXLive can be installed into your $HOME, or into a global directory like</w:t>
+      </w:r>
+      <w:r>
+        <w:t xml:space="preserve"> </w:t>
+      </w:r>
+      <w:r>
+        <w:rPr>
+          <w:rStyle w:val="VerbatimChar"/>
+        </w:rPr>
+        <w:t xml:space="preserve">/usr/local</w:t>
+      </w:r>
+      <w:r>
+        <w:t xml:space="preserve"> </w:t>
+      </w:r>
+      <w:r>
+        <w:t xml:space="preserve">which requires root privilege.</w:t>
+      </w:r>
+    </w:p>
+    <w:p>
+      <w:pPr>
+        <w:pStyle w:val="SourceCode"/>
+      </w:pPr>
+      <w:r>
+        <w:rPr>
+          <w:rStyle w:val="VerbatimChar"/>
+        </w:rPr>
+        <w:t xml:space="preserve">$ cd /your/download/directory</w:t>
+      </w:r>
+      <w:r>
+        <w:br w:type="textWrapping"/>
+      </w:r>
+      <w:r>
+        <w:rPr>
+          <w:rStyle w:val="VerbatimChar"/>
+        </w:rPr>
+        <w:t xml:space="preserve">$ sudo ./install-tl  </w:t>
+      </w:r>
+      <w:r>
+        <w:br w:type="textWrapping"/>
+      </w:r>
+      <w:r>
+        <w:rPr>
+          <w:rStyle w:val="VerbatimChar"/>
+        </w:rPr>
+        <w:t xml:space="preserve">  [... messages omitted ...]</w:t>
+      </w:r>
+      <w:r>
+        <w:br w:type="textWrapping"/>
+      </w:r>
+      <w:r>
+        <w:rPr>
+          <w:rStyle w:val="VerbatimChar"/>
+        </w:rPr>
+        <w:t xml:space="preserve">  Enter command: i</w:t>
+      </w:r>
+      <w:r>
+        <w:br w:type="textWrapping"/>
+      </w:r>
+      <w:r>
+        <w:rPr>
+          <w:rStyle w:val="VerbatimChar"/>
+        </w:rPr>
+        <w:t xml:space="preserve">  [... when done, see below for post-install ...]</w:t>
+      </w:r>
+    </w:p>
+    <w:p>
+      <w:r>
+        <w:t xml:space="preserve">When you see</w:t>
+      </w:r>
+      <w:r>
+        <w:t xml:space="preserve"> </w:t>
+      </w:r>
+      <w:r>
+        <w:rPr>
+          <w:rStyle w:val="VerbatimChar"/>
+        </w:rPr>
+        <w:t xml:space="preserve">Welcome to TeX Live!</w:t>
+      </w:r>
+      <w:r>
+        <w:t xml:space="preserve">, congratulations, you have successfully installed texlive2014. The following environment variables need to be added into</w:t>
+      </w:r>
+      <w:r>
+        <w:t xml:space="preserve"> </w:t>
+      </w:r>
+      <w:r>
+        <w:rPr>
+          <w:rStyle w:val="VerbatimChar"/>
+        </w:rPr>
+        <w:t xml:space="preserve">~/.bash_profile</w:t>
+      </w:r>
+      <w:r>
+        <w:t xml:space="preserve">:</w:t>
+      </w:r>
+    </w:p>
+    <w:p>
+      <w:pPr>
+        <w:pStyle w:val="SourceCode"/>
+      </w:pPr>
+      <w:r>
+        <w:rPr>
+          <w:rStyle w:val="VerbatimChar"/>
+        </w:rPr>
+        <w:t xml:space="preserve"># ~/.bash_profile</w:t>
+      </w:r>
+      <w:r>
+        <w:br w:type="textWrapping"/>
+      </w:r>
+      <w:r>
+        <w:rPr>
+          <w:rStyle w:val="VerbatimChar"/>
+        </w:rPr>
+        <w:t xml:space="preserve">export PATH=/usr/local/texlive/2014/bin/x86_64-linux:$PATH  </w:t>
+      </w:r>
+    </w:p>
+    <w:p>
+      <w:r>
+        <w:t xml:space="preserve">If you need user manual, add the followings too:</w:t>
+      </w:r>
+    </w:p>
+    <w:p>
+      <w:pPr>
+        <w:pStyle w:val="SourceCode"/>
+      </w:pPr>
+      <w:r>
+        <w:rPr>
+          <w:rStyle w:val="VerbatimChar"/>
+        </w:rPr>
+        <w:t xml:space="preserve"># ~/.bash_profile</w:t>
+      </w:r>
+      <w:r>
+        <w:br w:type="textWrapping"/>
+      </w:r>
+      <w:r>
+        <w:rPr>
+          <w:rStyle w:val="VerbatimChar"/>
+        </w:rPr>
+        <w:t xml:space="preserve">export MANPATH=/usr/local/texlive/2014/texmf-dist/doc/man:$MANPATH  </w:t>
+      </w:r>
+      <w:r>
+        <w:br w:type="textWrapping"/>
+      </w:r>
+      <w:r>
+        <w:rPr>
+          <w:rStyle w:val="VerbatimChar"/>
+        </w:rPr>
+        <w:t xml:space="preserve">export INFOPATH=/usr/local/texlive/2014/texmf-dist/doc/info:$INFOPATH  </w:t>
+      </w:r>
+    </w:p>
+    <w:p>
+      <w:r>
+        <w:t xml:space="preserve">In order to build the documents with Chinese characters, you need to add the four Adobe Chinese fonts:</w:t>
+      </w:r>
+    </w:p>
+    <w:p>
+      <w:pPr>
+        <w:pStyle w:val="SourceCode"/>
+      </w:pPr>
+      <w:r>
+        <w:rPr>
+          <w:rStyle w:val="VerbatimChar"/>
+        </w:rPr>
+        <w:t xml:space="preserve">$ mkdir -p ~/texmf/fonts    </w:t>
+      </w:r>
+      <w:r>
+        <w:br w:type="textWrapping"/>
+      </w:r>
+      <w:r>
+        <w:rPr>
+          <w:rStyle w:val="VerbatimChar"/>
+        </w:rPr>
+        <w:t xml:space="preserve">$ cp YOUR_FONTS.TTF_OTF ~/texmf/fonts</w:t>
+      </w:r>
+    </w:p>
+    <w:p>
+      <w:r>
+        <w:rPr>
+          <w:i/>
+        </w:rPr>
+        <w:t xml:space="preserve">After that</w:t>
+      </w:r>
+      <w:r>
+        <w:t xml:space="preserve">, please install Pandoc from package manager.</w:t>
+      </w:r>
+    </w:p>
+    <w:p>
+      <w:pPr>
+        <w:pStyle w:val="SourceCode"/>
+      </w:pPr>
+      <w:r>
+        <w:rPr>
+          <w:rStyle w:val="VerbatimChar"/>
+        </w:rPr>
+        <w:t xml:space="preserve">$ sudo apt-get install pandoc</w:t>
+      </w:r>
+      <w:r>
+        <w:br w:type="textWrapping"/>
+      </w:r>
+      <w:r>
+        <w:rPr>
+          <w:rStyle w:val="VerbatimChar"/>
+        </w:rPr>
+        <w:t xml:space="preserve">$ mtxrun --script fonts --reload</w:t>
+      </w:r>
+    </w:p>
+    <w:p>
+      <w:r>
+        <w:t xml:space="preserve">Standalone pandoc package is available on</w:t>
+      </w:r>
+      <w:r>
+        <w:t xml:space="preserve"> </w:t>
+      </w:r>
+      <w:hyperlink r:id="rId26">
+        <w:r>
+          <w:rPr>
+            <w:rStyle w:val="Link"/>
+          </w:rPr>
+          <w:t xml:space="preserve">https://github.com/jgm/pandoc/releases</w:t>
+        </w:r>
+      </w:hyperlink>
+      <w:r>
+        <w:t xml:space="preserve">.</w:t>
+      </w:r>
+    </w:p>
+    <w:p>
+      <w:r>
+        <w:rPr>
+          <w:i/>
+        </w:rPr>
+        <w:t xml:space="preserve">Then</w:t>
+      </w:r>
+      <w:r>
+        <w:t xml:space="preserve"> </w:t>
+      </w:r>
+      <w:r>
+        <w:t xml:space="preserve">install the</w:t>
+      </w:r>
+      <w:r>
+        <w:t xml:space="preserve"> </w:t>
+      </w:r>
+      <w:r>
+        <w:rPr>
+          <w:rStyle w:val="VerbatimChar"/>
+        </w:rPr>
+        <w:t xml:space="preserve">zhfonts</w:t>
+      </w:r>
+      <w:r>
+        <w:t xml:space="preserve"> </w:t>
+      </w:r>
+      <w:r>
+        <w:t xml:space="preserve">module for ConTeXt:</w:t>
+      </w:r>
+    </w:p>
+    <w:p>
+      <w:pPr>
+        <w:pStyle w:val="SourceCode"/>
+      </w:pPr>
+      <w:r>
+        <w:rPr>
+          <w:rStyle w:val="VerbatimChar"/>
+        </w:rPr>
+        <w:t xml:space="preserve">$ mkdir -p ~/texmf/tex/context/third    </w:t>
+      </w:r>
+      <w:r>
+        <w:br w:type="textWrapping"/>
+      </w:r>
+      <w:r>
+        <w:rPr>
+          <w:rStyle w:val="VerbatimChar"/>
+        </w:rPr>
+        <w:t xml:space="preserve">$ cd ~/texmf/tex/context/third  </w:t>
+      </w:r>
+      <w:r>
+        <w:br w:type="textWrapping"/>
+      </w:r>
+      <w:r>
+        <w:rPr>
+          <w:rStyle w:val="VerbatimChar"/>
+        </w:rPr>
+        <w:t xml:space="preserve">$ git clone https://github.com/liyanrui/zhfonts.git</w:t>
+      </w:r>
+      <w:r>
+        <w:br w:type="textWrapping"/>
+      </w:r>
+      <w:r>
+        <w:rPr>
+          <w:rStyle w:val="VerbatimChar"/>
+        </w:rPr>
+        <w:t xml:space="preserve">$ luatools --generate</w:t>
+      </w:r>
+    </w:p>
+    <w:p>
+      <w:r>
+        <w:rPr>
+          <w:i/>
+        </w:rPr>
+        <w:t xml:space="preserve">Now</w:t>
+      </w:r>
+      <w:r>
+        <w:t xml:space="preserve">, we can generate wiki and pdf file using Texlive and pandoc.</w:t>
+      </w:r>
+    </w:p>
+    <w:p>
+      <w:pPr>
+        <w:pStyle w:val="Heading2"/>
+      </w:pPr>
+      <w:bookmarkStart w:id="32" w:name="for-microsoft-windows"/>
+      <w:bookmarkEnd w:id="32"/>
+      <w:r>
+        <w:t xml:space="preserve">For Microsoft Windows</w:t>
+      </w:r>
+    </w:p>
+    <w:p>
+      <w:r>
+        <w:t xml:space="preserve">At the very beginning, Windows users are required to install</w:t>
+      </w:r>
+      <w:r>
+        <w:t xml:space="preserve"> </w:t>
+      </w:r>
+      <w:hyperlink r:id="rId33">
         <w:r>
           <w:rPr>
             <w:rStyle w:val="Link"/>
@@ -574,6 +918,23 @@
       </w:r>
     </w:p>
     <w:p>
+      <w:pPr>
+        <w:pStyle w:val="Compact"/>
+        <w:numPr>
+          <w:numId w:val="1001"/>
+          <w:ilvl w:val="0"/>
+        </w:numPr>
+      </w:pPr>
+      <w:r>
+        <w:t xml:space="preserve">Editors: vim, vim-common</w:t>
+      </w:r>
+    </w:p>
+    <w:p>
+      <w:r>
+        <w:t xml:space="preserve">After installation, a shortcut of Cygwin will be added on your Desktop.</w:t>
+      </w:r>
+    </w:p>
+    <w:p>
       <w:r>
         <w:rPr>
           <w:i/>
@@ -586,7 +947,7 @@
       <w:r>
         <w:t xml:space="preserve"> </w:t>
       </w:r>
-      <w:hyperlink r:id="rId32">
+      <w:hyperlink r:id="rId34">
         <w:r>
           <w:rPr>
             <w:rStyle w:val="Link"/>
@@ -603,7 +964,7 @@
       <w:r>
         <w:t xml:space="preserve"> </w:t>
       </w:r>
-      <w:hyperlink r:id="rId25">
+      <w:hyperlink r:id="rId26">
         <w:r>
           <w:rPr>
             <w:rStyle w:val="Link"/>
@@ -628,7 +989,7 @@
       <w:r>
         <w:t xml:space="preserve"> </w:t>
       </w:r>
-      <w:hyperlink r:id="rId33">
+      <w:hyperlink r:id="rId35">
         <w:r>
           <w:rPr>
             <w:rStyle w:val="Link"/>
@@ -655,17 +1016,72 @@
         <w:t xml:space="preserve"> </w:t>
       </w:r>
       <w:r>
-        <w:t xml:space="preserve">in the ISO image.</w:t>
-      </w:r>
-    </w:p>
-    <w:p>
-      <w:r>
-        <w:t xml:space="preserve">Don't forget to add the executable to PATH</w:t>
-      </w:r>
-    </w:p>
-    <w:p>
-      <w:r>
-        <w:t xml:space="preserve">Then install extra fonts required by the HPC template.</w:t>
+        <w:t xml:space="preserve">in the ISO image. Commands of Tex Live will be automatically added to your PATH.</w:t>
+      </w:r>
+    </w:p>
+    <w:p>
+      <w:r>
+        <w:t xml:space="preserve">Then install extra fonts required by the HPC template. Download fonts</w:t>
+      </w:r>
+      <w:r>
+        <w:t xml:space="preserve"> </w:t>
+      </w:r>
+      <w:r>
+        <w:rPr>
+          <w:rStyle w:val="VerbatimChar"/>
+        </w:rPr>
+        <w:t xml:space="preserve">AdobStongStd</w:t>
+      </w:r>
+      <w:r>
+        <w:t xml:space="preserve">,</w:t>
+      </w:r>
+      <w:r>
+        <w:t xml:space="preserve"> </w:t>
+      </w:r>
+      <w:r>
+        <w:rPr>
+          <w:rStyle w:val="VerbatimChar"/>
+        </w:rPr>
+        <w:t xml:space="preserve">AdobHeitiStd</w:t>
+      </w:r>
+      <w:r>
+        <w:t xml:space="preserve">,</w:t>
+      </w:r>
+      <w:r>
+        <w:t xml:space="preserve"> </w:t>
+      </w:r>
+      <w:r>
+        <w:rPr>
+          <w:rStyle w:val="VerbatimChar"/>
+        </w:rPr>
+        <w:t xml:space="preserve">AdobeFangsongStd</w:t>
+      </w:r>
+      <w:r>
+        <w:t xml:space="preserve">and</w:t>
+      </w:r>
+      <w:r>
+        <w:t xml:space="preserve"> </w:t>
+      </w:r>
+      <w:r>
+        <w:rPr>
+          <w:rStyle w:val="VerbatimChar"/>
+        </w:rPr>
+        <w:t xml:space="preserve">AdobKaitiStd</w:t>
+      </w:r>
+      <w:r>
+        <w:t xml:space="preserve">, then copy them into</w:t>
+      </w:r>
+      <w:r>
+        <w:t xml:space="preserve"> </w:t>
+      </w:r>
+      <w:r>
+        <w:rPr>
+          <w:rStyle w:val="VerbatimChar"/>
+        </w:rPr>
+        <w:t xml:space="preserve">X:\Windows\Fonts</w:t>
+      </w:r>
+      <w:r>
+        <w:t xml:space="preserve">.</w:t>
       </w:r>
     </w:p>
     <w:p>
@@ -692,19 +1108,6 @@
       </w:r>
       <w:r>
         <w:t xml:space="preserve">for the context engine.</w:t>
-      </w:r>
-      <w:r>
-        <w:t xml:space="preserve"> </w:t>
-      </w:r>
-    </w:p>
-    <w:p>
-      <w:pPr>
-        <w:pStyle w:val="Heading1"/>
-      </w:pPr>
-      <w:bookmarkStart w:id="34" w:name="reference"/>
-      <w:bookmarkEnd w:id="34"/>
-      <w:r>
-        <w:t xml:space="preserve">Reference</w:t>
       </w:r>
     </w:p>
     <w:p>
@@ -716,12 +1119,247 @@
         </w:numPr>
       </w:pPr>
       <w:r>
+        <w:t xml:space="preserve">Get zhfonts from its</w:t>
+      </w:r>
+      <w:r>
+        <w:t xml:space="preserve"> </w:t>
+      </w:r>
+      <w:hyperlink r:id="rId36">
+        <w:r>
+          <w:rPr>
+            <w:rStyle w:val="Link"/>
+          </w:rPr>
+          <w:t xml:space="preserve">github page</w:t>
+        </w:r>
+      </w:hyperlink>
+      <w:r>
+        <w:t xml:space="preserve">.</w:t>
+      </w:r>
+    </w:p>
+    <w:p>
+      <w:pPr>
+        <w:pStyle w:val="Compact"/>
+        <w:numPr>
+          <w:numId w:val="1002"/>
+          <w:ilvl w:val="0"/>
+        </w:numPr>
+      </w:pPr>
+      <w:r>
+        <w:t xml:space="preserve">Copy the folder zhfonts into</w:t>
+      </w:r>
+      <w:r>
+        <w:t xml:space="preserve"> </w:t>
+      </w:r>
+      <w:r>
+        <w:rPr>
+          <w:rStyle w:val="VerbatimChar"/>
+        </w:rPr>
+        <w:t xml:space="preserve">texlive\2014\texmf-dist\tex\context\third</w:t>
+      </w:r>
+      <w:r>
+        <w:t xml:space="preserve">.</w:t>
+      </w:r>
+    </w:p>
+    <w:p>
+      <w:pPr>
+        <w:numPr>
+          <w:numId w:val="1002"/>
+          <w:ilvl w:val="0"/>
+        </w:numPr>
+      </w:pPr>
+      <w:r>
+        <w:t xml:space="preserve">Make</w:t>
+      </w:r>
+      <w:r>
+        <w:t xml:space="preserve"> </w:t>
+      </w:r>
+      <w:r>
+        <w:rPr>
+          <w:rStyle w:val="VerbatimChar"/>
+        </w:rPr>
+        <w:t xml:space="preserve">zhfonts</w:t>
+      </w:r>
+      <w:r>
+        <w:t xml:space="preserve"> </w:t>
+      </w:r>
+      <w:r>
+        <w:t xml:space="preserve">to take effect, then reload the font cache. The following commands should be typed in Cygwin window:</w:t>
+      </w:r>
+    </w:p>
+    <w:p>
+      <w:pPr>
+        <w:pStyle w:val="SourceCode"/>
+        <w:numPr>
+          <w:numId w:val="1000"/>
+          <w:ilvl w:val="0"/>
+        </w:numPr>
+      </w:pPr>
+      <w:r>
+        <w:rPr>
+          <w:rStyle w:val="VerbatimChar"/>
+        </w:rPr>
+        <w:t xml:space="preserve">luatools --generate</w:t>
+      </w:r>
+      <w:r>
+        <w:br w:type="textWrapping"/>
+      </w:r>
+      <w:r>
+        <w:rPr>
+          <w:rStyle w:val="VerbatimChar"/>
+        </w:rPr>
+        <w:t xml:space="preserve">mtxrun --script fonts --reload</w:t>
+      </w:r>
+    </w:p>
+    <w:p>
+      <w:r>
+        <w:t xml:space="preserve">Open Cygwin and now you should be able to use git and build the HPC sample documents.</w:t>
+      </w:r>
+    </w:p>
+    <w:p>
+      <w:pPr>
+        <w:pStyle w:val="Heading1"/>
+      </w:pPr>
+      <w:bookmarkStart w:id="37" w:name="build-the-sample-document-sample.mkd"/>
+      <w:bookmarkEnd w:id="37"/>
+      <w:r>
+        <w:t xml:space="preserve">Build the sample document</w:t>
+      </w:r>
+      <w:r>
+        <w:t xml:space="preserve"> </w:t>
+      </w:r>
+      <w:r>
+        <w:rPr>
+          <w:rStyle w:val="VerbatimChar"/>
+        </w:rPr>
+        <w:t xml:space="preserve">sample.mkd</w:t>
+      </w:r>
+    </w:p>
+    <w:p>
+      <w:r>
+        <w:t xml:space="preserve">The document processing flow depends on some style files. It is recommended to clone the whole</w:t>
+      </w:r>
+      <w:r>
+        <w:t xml:space="preserve"> </w:t>
+      </w:r>
+      <w:r>
+        <w:rPr>
+          <w:rStyle w:val="VerbatimChar"/>
+        </w:rPr>
+        <w:t xml:space="preserve">hpc-public-docs</w:t>
+      </w:r>
+      <w:r>
+        <w:t xml:space="preserve"> </w:t>
+      </w:r>
+      <w:r>
+        <w:t xml:space="preserve">project:</w:t>
+      </w:r>
+    </w:p>
+    <w:p>
+      <w:pPr>
+        <w:pStyle w:val="SourceCode"/>
+      </w:pPr>
+      <w:r>
+        <w:rPr>
+          <w:rStyle w:val="VerbatimChar"/>
+        </w:rPr>
+        <w:t xml:space="preserve">$ git clone https://github.com/sjtuhpcc/hpc-public-docs.git</w:t>
+      </w:r>
+    </w:p>
+    <w:p>
+      <w:r>
+        <w:t xml:space="preserve">Then compile</w:t>
+      </w:r>
+      <w:r>
+        <w:t xml:space="preserve"> </w:t>
+      </w:r>
+      <w:r>
+        <w:rPr>
+          <w:rStyle w:val="VerbatimChar"/>
+        </w:rPr>
+        <w:t xml:space="preserve">sample.mkd</w:t>
+      </w:r>
+      <w:r>
+        <w:t xml:space="preserve"> </w:t>
+      </w:r>
+      <w:r>
+        <w:t xml:space="preserve">into PDF, wiki, Micosoft Docx formats. Generated files can be found in</w:t>
+      </w:r>
+      <w:r>
+        <w:t xml:space="preserve"> </w:t>
+      </w:r>
+      <w:r>
+        <w:rPr>
+          <w:rStyle w:val="VerbatimChar"/>
+        </w:rPr>
+        <w:t xml:space="preserve">pdf</w:t>
+      </w:r>
+      <w:r>
+        <w:t xml:space="preserve">,</w:t>
+      </w:r>
+      <w:r>
+        <w:t xml:space="preserve"> </w:t>
+      </w:r>
+      <w:r>
+        <w:rPr>
+          <w:rStyle w:val="VerbatimChar"/>
+        </w:rPr>
+        <w:t xml:space="preserve">wiki</w:t>
+      </w:r>
+      <w:r>
+        <w:t xml:space="preserve">, and</w:t>
+      </w:r>
+      <w:r>
+        <w:t xml:space="preserve"> </w:t>
+      </w:r>
+      <w:r>
+        <w:rPr>
+          <w:rStyle w:val="VerbatimChar"/>
+        </w:rPr>
+        <w:t xml:space="preserve">docx</w:t>
+      </w:r>
+      <w:r>
+        <w:t xml:space="preserve"> </w:t>
+      </w:r>
+      <w:r>
+        <w:t xml:space="preserve">separately.</w:t>
+      </w:r>
+    </w:p>
+    <w:p>
+      <w:pPr>
+        <w:pStyle w:val="SourceCode"/>
+      </w:pPr>
+      <w:r>
+        <w:rPr>
+          <w:rStyle w:val="VerbatimChar"/>
+        </w:rPr>
+        <w:t xml:space="preserve">$ make sample.pdf sample.wiki sample.docx</w:t>
+      </w:r>
+    </w:p>
+    <w:p>
+      <w:pPr>
+        <w:pStyle w:val="Heading1"/>
+      </w:pPr>
+      <w:bookmarkStart w:id="38" w:name="reference"/>
+      <w:bookmarkEnd w:id="38"/>
+      <w:r>
+        <w:t xml:space="preserve">Reference</w:t>
+      </w:r>
+    </w:p>
+    <w:p>
+      <w:pPr>
+        <w:pStyle w:val="Compact"/>
+        <w:numPr>
+          <w:numId w:val="1003"/>
+          <w:ilvl w:val="0"/>
+        </w:numPr>
+      </w:pPr>
+      <w:r>
         <w:t xml:space="preserve">"gist: Configure ConTeXt environment after installing TeX"</w:t>
       </w:r>
       <w:r>
         <w:t xml:space="preserve"> </w:t>
       </w:r>
-      <w:hyperlink r:id="rId35">
+      <w:hyperlink r:id="rId39">
         <w:r>
           <w:rPr>
             <w:rStyle w:val="Link"/>
@@ -734,7 +1372,7 @@
       <w:pPr>
         <w:pStyle w:val="Compact"/>
         <w:numPr>
-          <w:numId w:val="1002"/>
+          <w:numId w:val="1003"/>
           <w:ilvl w:val="0"/>
         </w:numPr>
       </w:pPr>
@@ -744,7 +1382,7 @@
       <w:r>
         <w:t xml:space="preserve"> </w:t>
       </w:r>
-      <w:hyperlink r:id="rId36">
+      <w:hyperlink r:id="rId40">
         <w:r>
           <w:rPr>
             <w:rStyle w:val="Link"/>
@@ -757,7 +1395,7 @@
       <w:pPr>
         <w:pStyle w:val="Compact"/>
         <w:numPr>
-          <w:numId w:val="1002"/>
+          <w:numId w:val="1003"/>
           <w:ilvl w:val="0"/>
         </w:numPr>
       </w:pPr>
@@ -767,7 +1405,7 @@
       <w:r>
         <w:t xml:space="preserve"> </w:t>
       </w:r>
-      <w:hyperlink r:id="rId37">
+      <w:hyperlink r:id="rId41">
         <w:r>
           <w:rPr>
             <w:rStyle w:val="Link"/>
@@ -869,7 +1507,7 @@
     </w:lvl>
   </w:abstractNum>
   <w:abstractNum w:abstractNumId="990">
-    <w:nsid w:val="709c0278"/>
+    <w:nsid w:val="8ac03c70"/>
     <w:multiLevelType w:val="multilevel"/>
     <w:lvl w:ilvl="0">
       <w:numFmt w:val="bullet"/>
@@ -950,7 +1588,7 @@
     </w:lvl>
   </w:abstractNum>
   <w:abstractNum w:abstractNumId="991">
-    <w:nsid w:val="da45d9c9"/>
+    <w:nsid w:val="e6c9faff"/>
     <w:multiLevelType w:val="multilevel"/>
     <w:lvl w:ilvl="0">
       <w:numFmt w:val="bullet"/>
@@ -1021,6 +1659,94 @@
     <w:lvl w:ilvl="6">
       <w:numFmt w:val="bullet"/>
       <w:lvlText w:val="•"/>
+      <w:lvlJc w:val="left"/>
+      <w:pPr>
+        <w:tabs>
+          <w:tab w:val="num" w:pos="4320"/>
+        </w:tabs>
+        <w:ind w:left="4800" w:hanging="480"/>
+      </w:pPr>
+    </w:lvl>
+  </w:abstractNum>
+  <w:abstractNum w:abstractNumId="99411">
+    <w:nsid w:val="4efe1082"/>
+    <w:multiLevelType w:val="multilevel"/>
+    <w:lvl w:ilvl="0">
+      <w:start w:val="1"/>
+      <w:numFmt w:val="decimal"/>
+      <w:lvlText w:val="%1."/>
+      <w:lvlJc w:val="left"/>
+      <w:pPr>
+        <w:tabs>
+          <w:tab w:val="num" w:pos="0"/>
+        </w:tabs>
+        <w:ind w:left="480" w:hanging="480"/>
+      </w:pPr>
+    </w:lvl>
+    <w:lvl w:ilvl="1">
+      <w:start w:val="1"/>
+      <w:numFmt w:val="decimal"/>
+      <w:lvlText w:val="%2."/>
+      <w:lvlJc w:val="left"/>
+      <w:pPr>
+        <w:tabs>
+          <w:tab w:val="num" w:pos="720"/>
+        </w:tabs>
+        <w:ind w:left="1200" w:hanging="480"/>
+      </w:pPr>
+    </w:lvl>
+    <w:lvl w:ilvl="2">
+      <w:start w:val="1"/>
+      <w:numFmt w:val="decimal"/>
+      <w:lvlText w:val="%3."/>
+      <w:lvlJc w:val="left"/>
+      <w:pPr>
+        <w:tabs>
+          <w:tab w:val="num" w:pos="1440"/>
+        </w:tabs>
+        <w:ind w:left="1920" w:hanging="480"/>
+      </w:pPr>
+    </w:lvl>
+    <w:lvl w:ilvl="3">
+      <w:start w:val="1"/>
+      <w:numFmt w:val="decimal"/>
+      <w:lvlText w:val="%4."/>
+      <w:lvlJc w:val="left"/>
+      <w:pPr>
+        <w:tabs>
+          <w:tab w:val="num" w:pos="2160"/>
+        </w:tabs>
+        <w:ind w:left="2640" w:hanging="480"/>
+      </w:pPr>
+    </w:lvl>
+    <w:lvl w:ilvl="4">
+      <w:start w:val="1"/>
+      <w:numFmt w:val="decimal"/>
+      <w:lvlText w:val="%5."/>
+      <w:lvlJc w:val="left"/>
+      <w:pPr>
+        <w:tabs>
+          <w:tab w:val="num" w:pos="2880"/>
+        </w:tabs>
+        <w:ind w:left="3360" w:hanging="480"/>
+      </w:pPr>
+    </w:lvl>
+    <w:lvl w:ilvl="5">
+      <w:start w:val="1"/>
+      <w:numFmt w:val="decimal"/>
+      <w:lvlText w:val="%6."/>
+      <w:lvlJc w:val="left"/>
+      <w:pPr>
+        <w:tabs>
+          <w:tab w:val="num" w:pos="3600"/>
+        </w:tabs>
+        <w:ind w:left="4080" w:hanging="480"/>
+      </w:pPr>
+    </w:lvl>
+    <w:lvl w:ilvl="6">
+      <w:start w:val="1"/>
+      <w:numFmt w:val="decimal"/>
+      <w:lvlText w:val="%7."/>
       <w:lvlJc w:val="left"/>
       <w:pPr>
         <w:tabs>
@@ -1040,6 +1766,30 @@
     <w:abstractNumId w:val="991"/>
   </w:num>
   <w:num w:numId="1002">
+    <w:abstractNumId w:val="99411"/>
+    <w:lvlOverride w:ilvl="0">
+      <w:startOverride w:val="1"/>
+    </w:lvlOverride>
+    <w:lvlOverride w:ilvl="1">
+      <w:startOverride w:val="1"/>
+    </w:lvlOverride>
+    <w:lvlOverride w:ilvl="2">
+      <w:startOverride w:val="1"/>
+    </w:lvlOverride>
+    <w:lvlOverride w:ilvl="3">
+      <w:startOverride w:val="1"/>
+    </w:lvlOverride>
+    <w:lvlOverride w:ilvl="4">
+      <w:startOverride w:val="1"/>
+    </w:lvlOverride>
+    <w:lvlOverride w:ilvl="5">
+      <w:startOverride w:val="1"/>
+    </w:lvlOverride>
+    <w:lvlOverride w:ilvl="6">
+      <w:startOverride w:val="1"/>
+    </w:lvlOverride>
+  </w:num>
+  <w:num w:numId="1003">
     <w:abstractNumId w:val="991"/>
   </w:num>
 </w:numbering>

</xml_diff>